<commit_message>
changed namingof DAPM folder from ddmmyyy to yyyymmdd
</commit_message>
<xml_diff>
--- a/Manual_DendroScan.docx
+++ b/Manual_DendroScan.docx
@@ -136,16 +136,7 @@
           <w:sz w:val="28"/>
           <w:szCs w:val="32"/>
         </w:rPr>
-        <w:t>v.</w:t>
-      </w:r>
-      <w:r>
-        <w:rPr>
-          <w:rFonts w:cs="Arial" w:ascii="Arial" w:hAnsi="Arial"/>
-          <w:bCs/>
-          <w:sz w:val="28"/>
-          <w:szCs w:val="32"/>
-        </w:rPr>
-        <w:t>1.0</w:t>
+        <w:t>v.1.0</w:t>
       </w:r>
     </w:p>
     <w:p>
@@ -225,16 +216,7 @@
           <w:sz w:val="24"/>
           <w:u w:val="single"/>
         </w:rPr>
-        <w:t>DendroScan v1.</w:t>
-      </w:r>
-      <w:r>
-        <w:rPr>
-          <w:b/>
-          <w:bCs/>
-          <w:sz w:val="24"/>
-          <w:u w:val="single"/>
-        </w:rPr>
-        <w:t>0</w:t>
+        <w:t>DendroScan v1.0</w:t>
       </w:r>
     </w:p>
     <w:p>
@@ -373,6 +355,7 @@
             <w:rPr>
               <w:webHidden/>
               <w:rStyle w:val="IndexLink"/>
+              <w:vanish w:val="false"/>
               <w:lang w:val="en-NZ"/>
             </w:rPr>
             <w:instrText> TOC \z \o "1-3" \u \h</w:instrText>
@@ -381,6 +364,7 @@
             <w:rPr>
               <w:webHidden/>
               <w:rStyle w:val="IndexLink"/>
+              <w:vanish w:val="false"/>
               <w:lang w:val="en-NZ"/>
             </w:rPr>
             <w:fldChar w:fldCharType="separate"/>
@@ -390,6 +374,7 @@
               <w:rPr>
                 <w:webHidden/>
                 <w:rStyle w:val="IndexLink"/>
+                <w:vanish w:val="false"/>
                 <w:lang w:val="en-NZ"/>
               </w:rPr>
               <w:t>1. Introduction</w:t>
@@ -442,6 +427,7 @@
               <w:rPr>
                 <w:webHidden/>
                 <w:rStyle w:val="IndexLink"/>
+                <w:vanish w:val="false"/>
                 <w:lang w:val="en-NZ"/>
               </w:rPr>
               <w:t>1.1 General information</w:t>
@@ -493,33 +479,28 @@
             <w:r>
               <w:rPr>
                 <w:webHidden/>
-                <w:rStyle w:val="IndexLink"/>
-              </w:rPr>
-              <w:t>1.2 Content</w:t>
+              </w:rPr>
+              <w:fldChar w:fldCharType="begin"/>
             </w:r>
             <w:r>
               <w:rPr>
                 <w:webHidden/>
               </w:rPr>
-              <w:fldChar w:fldCharType="begin"/>
+              <w:instrText>PAGEREF _Toc33648406 \h</w:instrText>
             </w:r>
             <w:r>
               <w:rPr>
                 <w:webHidden/>
               </w:rPr>
-              <w:instrText>PAGEREF _Toc33648406 \h</w:instrText>
+              <w:fldChar w:fldCharType="separate"/>
             </w:r>
             <w:r>
               <w:rPr>
                 <w:webHidden/>
-              </w:rPr>
-              <w:fldChar w:fldCharType="separate"/>
-            </w:r>
-            <w:r>
-              <w:rPr>
                 <w:rStyle w:val="IndexLink"/>
                 <w:vanish w:val="false"/>
               </w:rPr>
+              <w:t>1.2 Content</w:t>
               <w:tab/>
               <w:t>4</w:t>
             </w:r>
@@ -544,33 +525,28 @@
             <w:r>
               <w:rPr>
                 <w:webHidden/>
-                <w:rStyle w:val="IndexLink"/>
-              </w:rPr>
-              <w:t>1.3 System requirements</w:t>
+              </w:rPr>
+              <w:fldChar w:fldCharType="begin"/>
             </w:r>
             <w:r>
               <w:rPr>
                 <w:webHidden/>
               </w:rPr>
-              <w:fldChar w:fldCharType="begin"/>
+              <w:instrText>PAGEREF _Toc33648407 \h</w:instrText>
             </w:r>
             <w:r>
               <w:rPr>
                 <w:webHidden/>
               </w:rPr>
-              <w:instrText>PAGEREF _Toc33648407 \h</w:instrText>
+              <w:fldChar w:fldCharType="separate"/>
             </w:r>
             <w:r>
               <w:rPr>
                 <w:webHidden/>
-              </w:rPr>
-              <w:fldChar w:fldCharType="separate"/>
-            </w:r>
-            <w:r>
-              <w:rPr>
                 <w:rStyle w:val="IndexLink"/>
                 <w:vanish w:val="false"/>
               </w:rPr>
+              <w:t>1.3 System requirements</w:t>
               <w:tab/>
               <w:t>5</w:t>
             </w:r>
@@ -595,33 +571,28 @@
             <w:r>
               <w:rPr>
                 <w:webHidden/>
-                <w:rStyle w:val="IndexLink"/>
-              </w:rPr>
-              <w:t>1.4 Installation and start</w:t>
+              </w:rPr>
+              <w:fldChar w:fldCharType="begin"/>
             </w:r>
             <w:r>
               <w:rPr>
                 <w:webHidden/>
               </w:rPr>
-              <w:fldChar w:fldCharType="begin"/>
+              <w:instrText>PAGEREF _Toc33648408 \h</w:instrText>
             </w:r>
             <w:r>
               <w:rPr>
                 <w:webHidden/>
               </w:rPr>
-              <w:instrText>PAGEREF _Toc33648408 \h</w:instrText>
+              <w:fldChar w:fldCharType="separate"/>
             </w:r>
             <w:r>
               <w:rPr>
                 <w:webHidden/>
-              </w:rPr>
-              <w:fldChar w:fldCharType="separate"/>
-            </w:r>
-            <w:r>
-              <w:rPr>
                 <w:rStyle w:val="IndexLink"/>
                 <w:vanish w:val="false"/>
               </w:rPr>
+              <w:t>1.4 Installation and start</w:t>
               <w:tab/>
               <w:t>5</w:t>
             </w:r>
@@ -646,33 +617,28 @@
             <w:r>
               <w:rPr>
                 <w:webHidden/>
-                <w:rStyle w:val="IndexLink"/>
-              </w:rPr>
-              <w:t>2 Dendrogram mode</w:t>
+              </w:rPr>
+              <w:fldChar w:fldCharType="begin"/>
             </w:r>
             <w:r>
               <w:rPr>
                 <w:webHidden/>
               </w:rPr>
-              <w:fldChar w:fldCharType="begin"/>
+              <w:instrText>PAGEREF _Toc33648409 \h</w:instrText>
             </w:r>
             <w:r>
               <w:rPr>
                 <w:webHidden/>
               </w:rPr>
-              <w:instrText>PAGEREF _Toc33648409 \h</w:instrText>
+              <w:fldChar w:fldCharType="separate"/>
             </w:r>
             <w:r>
               <w:rPr>
                 <w:webHidden/>
-              </w:rPr>
-              <w:fldChar w:fldCharType="separate"/>
-            </w:r>
-            <w:r>
-              <w:rPr>
                 <w:rStyle w:val="IndexLink"/>
                 <w:vanish w:val="false"/>
               </w:rPr>
+              <w:t>2 Dendrogram mode</w:t>
               <w:tab/>
               <w:t>6</w:t>
             </w:r>
@@ -698,6 +664,7 @@
               <w:rPr>
                 <w:webHidden/>
                 <w:rStyle w:val="IndexLink"/>
+                <w:vanish w:val="false"/>
                 <w:lang w:val="en-NZ"/>
               </w:rPr>
               <w:t>2.1 When to use</w:t>
@@ -750,6 +717,7 @@
               <w:rPr>
                 <w:webHidden/>
                 <w:rStyle w:val="IndexLink"/>
+                <w:vanish w:val="false"/>
                 <w:lang w:val="en-NZ"/>
               </w:rPr>
               <w:t>2.2 Theoretical background</w:t>
@@ -802,6 +770,7 @@
               <w:rPr>
                 <w:webHidden/>
                 <w:rStyle w:val="IndexLink"/>
+                <w:vanish w:val="false"/>
                 <w:lang w:val="en-NZ"/>
               </w:rPr>
               <w:t>2.3 Steps to compute a dendrogram</w:t>
@@ -854,6 +823,7 @@
               <w:rPr>
                 <w:webHidden/>
                 <w:rStyle w:val="IndexLink"/>
+                <w:vanish w:val="false"/>
                 <w:lang w:val="en-NZ"/>
               </w:rPr>
               <w:t>2.3.1 Initiation and file selection</w:t>
@@ -906,6 +876,7 @@
               <w:rPr>
                 <w:webHidden/>
                 <w:rStyle w:val="IndexLink"/>
+                <w:vanish w:val="false"/>
                 <w:lang w:val="en-NZ"/>
               </w:rPr>
               <w:t>2.3.2 Selection of shape parameters</w:t>
@@ -958,6 +929,7 @@
               <w:rPr>
                 <w:webHidden/>
                 <w:rStyle w:val="IndexLink"/>
+                <w:vanish w:val="false"/>
                 <w:lang w:val="en-NZ"/>
               </w:rPr>
               <w:t>2.3.3 Constructing dendrogram</w:t>
@@ -1010,6 +982,7 @@
               <w:rPr>
                 <w:webHidden/>
                 <w:rStyle w:val="IndexLink"/>
+                <w:vanish w:val="false"/>
                 <w:lang w:val="en-NZ"/>
               </w:rPr>
               <w:t>2.3.4 Change alpha</w:t>
@@ -1062,6 +1035,7 @@
               <w:rPr>
                 <w:webHidden/>
                 <w:rStyle w:val="IndexLink"/>
+                <w:vanish w:val="false"/>
                 <w:lang w:val="en-NZ"/>
               </w:rPr>
               <w:t>2.3.5 The SPI (statistical power index) indicator</w:t>
@@ -1114,6 +1088,7 @@
               <w:rPr>
                 <w:webHidden/>
                 <w:rStyle w:val="IndexLink"/>
+                <w:vanish w:val="false"/>
                 <w:lang w:val="en-NZ"/>
               </w:rPr>
               <w:t>2.3.6 Dendrogram display</w:t>
@@ -1166,6 +1141,7 @@
               <w:rPr>
                 <w:webHidden/>
                 <w:rStyle w:val="IndexLink"/>
+                <w:vanish w:val="false"/>
                 <w:lang w:val="en-NZ"/>
               </w:rPr>
               <w:t>2.3.7 Export results</w:t>
@@ -1218,6 +1194,7 @@
               <w:rPr>
                 <w:webHidden/>
                 <w:rStyle w:val="IndexLink"/>
+                <w:vanish w:val="false"/>
                 <w:lang w:val="en-NZ"/>
               </w:rPr>
               <w:t>2.3.8 Clear window and restart program</w:t>
@@ -1269,33 +1246,28 @@
             <w:r>
               <w:rPr>
                 <w:webHidden/>
-                <w:rStyle w:val="IndexLink"/>
-              </w:rPr>
-              <w:t>3 “T-test” mode</w:t>
+              </w:rPr>
+              <w:fldChar w:fldCharType="begin"/>
             </w:r>
             <w:r>
               <w:rPr>
                 <w:webHidden/>
               </w:rPr>
-              <w:fldChar w:fldCharType="begin"/>
+              <w:instrText>PAGEREF _Toc33648421 \h</w:instrText>
             </w:r>
             <w:r>
               <w:rPr>
                 <w:webHidden/>
               </w:rPr>
-              <w:instrText>PAGEREF _Toc33648421 \h</w:instrText>
+              <w:fldChar w:fldCharType="separate"/>
             </w:r>
             <w:r>
               <w:rPr>
                 <w:webHidden/>
-              </w:rPr>
-              <w:fldChar w:fldCharType="separate"/>
-            </w:r>
-            <w:r>
-              <w:rPr>
                 <w:rStyle w:val="IndexLink"/>
                 <w:vanish w:val="false"/>
               </w:rPr>
+              <w:t>3 “T-test” mode</w:t>
               <w:tab/>
               <w:t>11</w:t>
             </w:r>
@@ -1321,6 +1293,7 @@
               <w:rPr>
                 <w:webHidden/>
                 <w:rStyle w:val="IndexLink"/>
+                <w:vanish w:val="false"/>
                 <w:lang w:val="en-NZ"/>
               </w:rPr>
               <w:t>3.1 When to use</w:t>
@@ -1373,6 +1346,7 @@
               <w:rPr>
                 <w:webHidden/>
                 <w:rStyle w:val="IndexLink"/>
+                <w:vanish w:val="false"/>
                 <w:lang w:val="en-NZ"/>
               </w:rPr>
               <w:t>3.2 Theoretical background of a two-tailed t-test</w:t>
@@ -1425,6 +1399,7 @@
               <w:rPr>
                 <w:webHidden/>
                 <w:rStyle w:val="IndexLink"/>
+                <w:vanish w:val="false"/>
                 <w:lang w:val="en-NZ"/>
               </w:rPr>
               <w:t>3.3 Steps to compute two-tailed t-tests</w:t>
@@ -1477,6 +1452,7 @@
               <w:rPr>
                 <w:webHidden/>
                 <w:rStyle w:val="IndexLink"/>
+                <w:vanish w:val="false"/>
                 <w:lang w:val="en-NZ"/>
               </w:rPr>
               <w:t>3.3.1 Initiation and file selection</w:t>
@@ -1529,6 +1505,7 @@
               <w:rPr>
                 <w:webHidden/>
                 <w:rStyle w:val="IndexLink"/>
+                <w:vanish w:val="false"/>
                 <w:lang w:val="en-NZ"/>
               </w:rPr>
               <w:t>3.3.2 Selection of shape parameters</w:t>
@@ -1581,6 +1558,7 @@
               <w:rPr>
                 <w:webHidden/>
                 <w:rStyle w:val="IndexLink"/>
+                <w:vanish w:val="false"/>
                 <w:lang w:val="en-NZ"/>
               </w:rPr>
               <w:t>3.3.3 Performing two-tailed t-tests</w:t>
@@ -1633,6 +1611,7 @@
               <w:rPr>
                 <w:webHidden/>
                 <w:rStyle w:val="IndexLink"/>
+                <w:vanish w:val="false"/>
                 <w:lang w:val="en-NZ"/>
               </w:rPr>
               <w:t>3.3.4 Change alpha</w:t>
@@ -1685,6 +1664,7 @@
               <w:rPr>
                 <w:webHidden/>
                 <w:rStyle w:val="IndexLink"/>
+                <w:vanish w:val="false"/>
                 <w:lang w:val="en-NZ"/>
               </w:rPr>
               <w:t>3.3.5 Interpretation of Levene-test plots</w:t>
@@ -1737,6 +1717,7 @@
               <w:rPr>
                 <w:webHidden/>
                 <w:rStyle w:val="IndexLink"/>
+                <w:vanish w:val="false"/>
                 <w:lang w:val="en-NZ"/>
               </w:rPr>
               <w:t>3.3.6 Interpretation of t-test results</w:t>
@@ -1789,6 +1770,7 @@
               <w:rPr>
                 <w:webHidden/>
                 <w:rStyle w:val="IndexLink"/>
+                <w:vanish w:val="false"/>
                 <w:lang w:val="en-NZ"/>
               </w:rPr>
               <w:t>3.3.7 Export t-test results</w:t>
@@ -1841,6 +1823,7 @@
               <w:rPr>
                 <w:webHidden/>
                 <w:rStyle w:val="IndexLink"/>
+                <w:vanish w:val="false"/>
                 <w:lang w:val="en-NZ"/>
               </w:rPr>
               <w:t>3.3.8 Clear window and restart program</w:t>
@@ -1892,33 +1875,28 @@
             <w:r>
               <w:rPr>
                 <w:webHidden/>
-                <w:rStyle w:val="IndexLink"/>
-              </w:rPr>
-              <w:t>4 “E-test” mode</w:t>
+              </w:rPr>
+              <w:fldChar w:fldCharType="begin"/>
             </w:r>
             <w:r>
               <w:rPr>
                 <w:webHidden/>
               </w:rPr>
-              <w:fldChar w:fldCharType="begin"/>
+              <w:instrText>PAGEREF _Toc33648433 \h</w:instrText>
             </w:r>
             <w:r>
               <w:rPr>
                 <w:webHidden/>
               </w:rPr>
-              <w:instrText>PAGEREF _Toc33648433 \h</w:instrText>
+              <w:fldChar w:fldCharType="separate"/>
             </w:r>
             <w:r>
               <w:rPr>
                 <w:webHidden/>
-              </w:rPr>
-              <w:fldChar w:fldCharType="separate"/>
-            </w:r>
-            <w:r>
-              <w:rPr>
                 <w:rStyle w:val="IndexLink"/>
                 <w:vanish w:val="false"/>
               </w:rPr>
+              <w:t>4 “E-test” mode</w:t>
               <w:tab/>
               <w:t>14</w:t>
             </w:r>
@@ -1944,6 +1922,7 @@
               <w:rPr>
                 <w:webHidden/>
                 <w:rStyle w:val="IndexLink"/>
+                <w:vanish w:val="false"/>
                 <w:lang w:val="en-NZ"/>
               </w:rPr>
               <w:t>4.1 When to use</w:t>
@@ -1996,6 +1975,7 @@
               <w:rPr>
                 <w:webHidden/>
                 <w:rStyle w:val="IndexLink"/>
+                <w:vanish w:val="false"/>
                 <w:lang w:val="en-NZ"/>
               </w:rPr>
               <w:t>4.2 Theoretical background of equivalence tests</w:t>
@@ -2048,6 +2028,7 @@
               <w:rPr>
                 <w:webHidden/>
                 <w:rStyle w:val="IndexLink"/>
+                <w:vanish w:val="false"/>
                 <w:lang w:val="en-NZ"/>
               </w:rPr>
               <w:t>4.3 Steps to conduct e-tests</w:t>
@@ -2100,6 +2081,7 @@
               <w:rPr>
                 <w:webHidden/>
                 <w:rStyle w:val="IndexLink"/>
+                <w:vanish w:val="false"/>
                 <w:lang w:val="en-NZ"/>
               </w:rPr>
               <w:t>4.3.1 Initiation and file selection</w:t>
@@ -2152,6 +2134,7 @@
               <w:rPr>
                 <w:webHidden/>
                 <w:rStyle w:val="IndexLink"/>
+                <w:vanish w:val="false"/>
                 <w:lang w:val="en-NZ"/>
               </w:rPr>
               <w:t>4.3.2 Selection of shape parameters</w:t>
@@ -2204,6 +2187,7 @@
               <w:rPr>
                 <w:webHidden/>
                 <w:rStyle w:val="IndexLink"/>
+                <w:vanish w:val="false"/>
                 <w:lang w:val="en-NZ"/>
               </w:rPr>
               <w:t>4.3.3 Conducting e-tests</w:t>
@@ -2256,6 +2240,7 @@
               <w:rPr>
                 <w:webHidden/>
                 <w:rStyle w:val="IndexLink"/>
+                <w:vanish w:val="false"/>
                 <w:lang w:val="en-NZ"/>
               </w:rPr>
               <w:t>4.3.4 Change alpha</w:t>
@@ -2308,6 +2293,7 @@
               <w:rPr>
                 <w:webHidden/>
                 <w:rStyle w:val="IndexLink"/>
+                <w:vanish w:val="false"/>
                 <w:lang w:val="en-NZ"/>
               </w:rPr>
               <w:t>4.3.5 Interpretation of Levene-test plots</w:t>
@@ -2360,6 +2346,7 @@
               <w:rPr>
                 <w:webHidden/>
                 <w:rStyle w:val="IndexLink"/>
+                <w:vanish w:val="false"/>
                 <w:lang w:val="en-NZ"/>
               </w:rPr>
               <w:t>4.3.6 Interpretation of e-test results</w:t>
@@ -2412,6 +2399,7 @@
               <w:rPr>
                 <w:webHidden/>
                 <w:rStyle w:val="IndexLink"/>
+                <w:vanish w:val="false"/>
                 <w:lang w:val="en-NZ"/>
               </w:rPr>
               <w:t>4.3.7 Export e-test output</w:t>
@@ -2464,6 +2452,7 @@
               <w:rPr>
                 <w:webHidden/>
                 <w:rStyle w:val="IndexLink"/>
+                <w:vanish w:val="false"/>
                 <w:lang w:val="en-NZ"/>
               </w:rPr>
               <w:t>4.3.8 Clear window and restart program</w:t>
@@ -2516,6 +2505,7 @@
               <w:rPr>
                 <w:webHidden/>
                 <w:rStyle w:val="IndexLink"/>
+                <w:vanish w:val="false"/>
                 <w:lang w:val="en-NZ"/>
               </w:rPr>
               <w:t>Appendix</w:t>
@@ -2568,6 +2558,7 @@
               <w:rPr>
                 <w:webHidden/>
                 <w:rStyle w:val="IndexLink"/>
+                <w:vanish w:val="false"/>
                 <w:lang w:val="en-NZ"/>
               </w:rPr>
               <w:t>References</w:t>
@@ -14246,7 +14237,23 @@
           <w:szCs w:val="24"/>
           <w:lang w:val="en-NZ"/>
         </w:rPr>
-        <w:t xml:space="preserve">Besides the dendrogram displayed in the GUI window, DendroScan also creates output files, into a subfolder located in the “results” folder. The name of the subfolder is “DAPM_” followed by date and time of generation. For example: “DAPM_17042020_2200”. </w:t>
+        <w:t>Besides the dendrogram displayed in the GUI window, DendroScan also creates output files, into a subfolder located in the “results” folder. The name of the subfolder is “DAPM_” followed by date and time of generation. For example: “DAPM_2020</w:t>
+      </w:r>
+      <w:r>
+        <w:rPr>
+          <w:sz w:val="24"/>
+          <w:szCs w:val="24"/>
+          <w:lang w:val="en-NZ"/>
+        </w:rPr>
+        <w:t>0417</w:t>
+      </w:r>
+      <w:r>
+        <w:rPr>
+          <w:sz w:val="24"/>
+          <w:szCs w:val="24"/>
+          <w:lang w:val="en-NZ"/>
+        </w:rPr>
+        <w:t xml:space="preserve">_2200”. </w:t>
       </w:r>
     </w:p>
     <w:p>
@@ -14614,8 +14621,8 @@
           <w:lang w:val="en-NZ"/>
         </w:rPr>
       </w:r>
-      <w:bookmarkStart w:id="43" w:name="_Toc33648445"/>
-      <w:bookmarkStart w:id="44" w:name="_Toc33648445"/>
+      <w:bookmarkStart w:id="43" w:name="_Toc336484451"/>
+      <w:bookmarkStart w:id="44" w:name="_Toc336484451"/>
       <w:bookmarkEnd w:id="44"/>
       <w:r>
         <w:br w:type="page"/>
@@ -21995,7 +22002,6 @@
     <w:rPrDefault>
       <w:rPr>
         <w:rFonts w:ascii="Calibri" w:hAnsi="Calibri" w:eastAsia="Calibri" w:cs="" w:asciiTheme="minorHAnsi" w:cstheme="minorBidi" w:eastAsiaTheme="minorHAnsi" w:hAnsiTheme="minorHAnsi"/>
-        <w:sz w:val="22"/>
         <w:szCs w:val="22"/>
         <w:lang w:val="de-DE" w:eastAsia="en-US" w:bidi="ar-SA"/>
       </w:rPr>
@@ -22389,6 +22395,7 @@
     <w:qFormat/>
     <w:pPr>
       <w:widowControl/>
+      <w:suppressAutoHyphens w:val="true"/>
       <w:bidi w:val="0"/>
       <w:spacing w:lineRule="auto" w:line="259" w:before="0" w:after="160"/>
       <w:jc w:val="left"/>
@@ -22975,7 +22982,7 @@
           <c:order val="0"/>
           <c:tx>
             <c:strRef>
-              <c:f>label 1</c:f>
+              <c:f>label 0</c:f>
               <c:strCache>
                 <c:ptCount val="1"/>
                 <c:pt idx="0">
@@ -23120,11 +23127,11 @@
           </c:yVal>
           <c:smooth val="0"/>
         </c:ser>
-        <c:axId val="37992542"/>
-        <c:axId val="82436720"/>
+        <c:axId val="30526229"/>
+        <c:axId val="13763999"/>
       </c:scatterChart>
       <c:valAx>
-        <c:axId val="37992542"/>
+        <c:axId val="30526229"/>
         <c:scaling>
           <c:orientation val="minMax"/>
         </c:scaling>
@@ -23200,12 +23207,12 @@
             </a:pPr>
           </a:p>
         </c:txPr>
-        <c:crossAx val="82436720"/>
+        <c:crossAx val="13763999"/>
         <c:crosses val="autoZero"/>
         <c:crossBetween val="midCat"/>
       </c:valAx>
       <c:valAx>
-        <c:axId val="82436720"/>
+        <c:axId val="13763999"/>
         <c:scaling>
           <c:orientation val="minMax"/>
         </c:scaling>
@@ -23281,7 +23288,7 @@
             </a:pPr>
           </a:p>
         </c:txPr>
-        <c:crossAx val="37992542"/>
+        <c:crossAx val="30526229"/>
         <c:crosses val="autoZero"/>
         <c:crossBetween val="midCat"/>
       </c:valAx>

</xml_diff>